<commit_message>
Cenario arrumado e Array de inimigos
</commit_message>
<xml_diff>
--- a/Ficha de Frequência.docx
+++ b/Ficha de Frequência.docx
@@ -248,6 +248,9 @@
         </w:tc>
       </w:tr>
       <w:tr>
+        <w:trPr>
+          <w:trHeight w:val="588"/>
+        </w:trPr>
         <w:tc>
           <w:tcPr>
             <w:tcW w:w="1696" w:type="dxa"/>
@@ -356,75 +359,87 @@
               <w:spacing w:after="0" w:line="240" w:lineRule="auto"/>
             </w:pPr>
             <w:r>
-              <w:t>Fazer os repositórios, movimentação do cenário e referencial teorico</w:t>
+              <w:t>Fazer os repositórios, moviment</w:t>
+            </w:r>
+            <w:r>
+              <w:t>ação do cenário e referencial teórico</w:t>
+            </w:r>
+            <w:r>
+              <w:t xml:space="preserve"> </w:t>
+            </w:r>
+          </w:p>
+        </w:tc>
+        <w:tc>
+          <w:tcPr>
+            <w:tcW w:w="1841" w:type="dxa"/>
+            <w:shd w:val="clear" w:color="auto" w:fill="auto"/>
+            <w:tcMar>
+              <w:left w:w="108" w:type="dxa"/>
+            </w:tcMar>
+          </w:tcPr>
+          <w:p>
+            <w:pPr>
+              <w:spacing w:after="0" w:line="240" w:lineRule="auto"/>
+            </w:pPr>
+          </w:p>
+        </w:tc>
+        <w:tc>
+          <w:tcPr>
+            <w:tcW w:w="1695" w:type="dxa"/>
+            <w:shd w:val="clear" w:color="auto" w:fill="auto"/>
+            <w:tcMar>
+              <w:left w:w="108" w:type="dxa"/>
+            </w:tcMar>
+          </w:tcPr>
+          <w:p>
+            <w:pPr>
+              <w:spacing w:after="0" w:line="240" w:lineRule="auto"/>
+            </w:pPr>
+          </w:p>
+        </w:tc>
+      </w:tr>
+      <w:tr>
+        <w:tc>
+          <w:tcPr>
+            <w:tcW w:w="1696" w:type="dxa"/>
+            <w:shd w:val="clear" w:color="auto" w:fill="auto"/>
+            <w:tcMar>
+              <w:left w:w="108" w:type="dxa"/>
+            </w:tcMar>
+          </w:tcPr>
+          <w:p>
+            <w:pPr>
+              <w:spacing w:after="0" w:line="240" w:lineRule="auto"/>
+              <w:jc w:val="center"/>
+              <w:rPr>
+                <w:b/>
+              </w:rPr>
+            </w:pPr>
+            <w:r>
+              <w:rPr>
+                <w:b/>
+              </w:rPr>
+              <w:t>20/04</w:t>
+            </w:r>
+          </w:p>
+        </w:tc>
+        <w:tc>
+          <w:tcPr>
+            <w:tcW w:w="3261" w:type="dxa"/>
+            <w:shd w:val="clear" w:color="auto" w:fill="auto"/>
+            <w:tcMar>
+              <w:left w:w="108" w:type="dxa"/>
+            </w:tcMar>
+          </w:tcPr>
+          <w:p>
+            <w:pPr>
+              <w:spacing w:after="0" w:line="240" w:lineRule="auto"/>
+            </w:pPr>
+            <w:r>
+              <w:t>Inserir comandos alguns comandos no jogo</w:t>
             </w:r>
             <w:bookmarkStart w:id="0" w:name="_GoBack"/>
             <w:bookmarkEnd w:id="0"/>
-            <w:r>
-              <w:t xml:space="preserve"> </w:t>
-            </w:r>
-          </w:p>
-        </w:tc>
-        <w:tc>
-          <w:tcPr>
-            <w:tcW w:w="1841" w:type="dxa"/>
-            <w:shd w:val="clear" w:color="auto" w:fill="auto"/>
-            <w:tcMar>
-              <w:left w:w="108" w:type="dxa"/>
-            </w:tcMar>
-          </w:tcPr>
-          <w:p>
-            <w:pPr>
-              <w:spacing w:after="0" w:line="240" w:lineRule="auto"/>
-            </w:pPr>
-          </w:p>
-        </w:tc>
-        <w:tc>
-          <w:tcPr>
-            <w:tcW w:w="1695" w:type="dxa"/>
-            <w:shd w:val="clear" w:color="auto" w:fill="auto"/>
-            <w:tcMar>
-              <w:left w:w="108" w:type="dxa"/>
-            </w:tcMar>
-          </w:tcPr>
-          <w:p>
-            <w:pPr>
-              <w:spacing w:after="0" w:line="240" w:lineRule="auto"/>
-            </w:pPr>
-          </w:p>
-        </w:tc>
-      </w:tr>
-      <w:tr>
-        <w:tc>
-          <w:tcPr>
-            <w:tcW w:w="1696" w:type="dxa"/>
-            <w:shd w:val="clear" w:color="auto" w:fill="auto"/>
-            <w:tcMar>
-              <w:left w:w="108" w:type="dxa"/>
-            </w:tcMar>
-          </w:tcPr>
-          <w:p>
-            <w:pPr>
-              <w:spacing w:after="0" w:line="240" w:lineRule="auto"/>
-              <w:jc w:val="center"/>
-              <w:rPr>
-                <w:b/>
-              </w:rPr>
-            </w:pPr>
-          </w:p>
-        </w:tc>
-        <w:tc>
-          <w:tcPr>
-            <w:tcW w:w="3261" w:type="dxa"/>
-            <w:shd w:val="clear" w:color="auto" w:fill="auto"/>
-            <w:tcMar>
-              <w:left w:w="108" w:type="dxa"/>
-            </w:tcMar>
-          </w:tcPr>
-          <w:p>
-            <w:pPr>
-              <w:spacing w:after="0" w:line="240" w:lineRule="auto"/>
-            </w:pPr>
           </w:p>
         </w:tc>
         <w:tc>
@@ -662,13 +677,11 @@
       <w:r>
         <w:t xml:space="preserve">Formiga, _____ de ________________ </w:t>
       </w:r>
-      <w:proofErr w:type="spellStart"/>
       <w:r>
-        <w:t>de</w:t>
+        <w:t xml:space="preserve"> </w:t>
       </w:r>
-      <w:proofErr w:type="spellEnd"/>
       <w:r>
-        <w:t xml:space="preserve"> 2017</w:t>
+        <w:t>de 2017</w:t>
       </w:r>
     </w:p>
     <w:p>
@@ -822,6 +835,7 @@
     <w:lsdException w:name="HTML Sample" w:semiHidden="1" w:unhideWhenUsed="1"/>
     <w:lsdException w:name="HTML Typewriter" w:semiHidden="1" w:unhideWhenUsed="1"/>
     <w:lsdException w:name="HTML Variable" w:semiHidden="1" w:unhideWhenUsed="1"/>
+    <w:lsdException w:name="Normal Table" w:semiHidden="1" w:unhideWhenUsed="1"/>
     <w:lsdException w:name="annotation subject" w:semiHidden="1" w:unhideWhenUsed="1"/>
     <w:lsdException w:name="No List" w:semiHidden="1" w:unhideWhenUsed="1"/>
     <w:lsdException w:name="Outline List 1" w:semiHidden="1" w:unhideWhenUsed="1"/>
@@ -866,6 +880,7 @@
     <w:lsdException w:name="Table Professional" w:semiHidden="1" w:unhideWhenUsed="1"/>
     <w:lsdException w:name="Table Subtle 1" w:semiHidden="1" w:unhideWhenUsed="1"/>
     <w:lsdException w:name="Table Subtle 2" w:semiHidden="1" w:unhideWhenUsed="1"/>
+    <w:lsdException w:name="Table Web 1" w:semiHidden="1" w:unhideWhenUsed="1"/>
     <w:lsdException w:name="Table Web 2" w:semiHidden="1" w:unhideWhenUsed="1"/>
     <w:lsdException w:name="Table Web 3" w:semiHidden="1" w:unhideWhenUsed="1"/>
     <w:lsdException w:name="Balloon Text" w:semiHidden="1" w:unhideWhenUsed="1"/>

</xml_diff>